<commit_message>
Edited SRS and added powerpoint for spiral 1
</commit_message>
<xml_diff>
--- a/documentation/spiral_1/SRS1.1.docx
+++ b/documentation/spiral_1/SRS1.1.docx
@@ -302,6 +302,14 @@
         </w:rPr>
         <w:t xml:space="preserve">Kiante </w:t>
       </w:r>
+      <w:r>
+        <w:rPr>
+          <w:rFonts w:ascii="Times New Roman" w:hAnsi="Times New Roman" w:cs="Times New Roman"/>
+          <w:sz w:val="28"/>
+          <w:szCs w:val="28"/>
+        </w:rPr>
+        <w:t>Brantley</w:t>
+      </w:r>
     </w:p>
     <w:p>
       <w:pPr>
@@ -426,8 +434,6 @@
           <w:rFonts w:ascii="Times New Roman" w:hAnsi="Times New Roman" w:cs="Times New Roman"/>
         </w:rPr>
       </w:pPr>
-      <w:bookmarkStart w:id="0" w:name="_GoBack"/>
-      <w:bookmarkEnd w:id="0"/>
     </w:p>
     <w:p>
       <w:pPr>
@@ -1156,19 +1162,79 @@
         <w:rPr>
           <w:rFonts w:ascii="Times New Roman" w:hAnsi="Times New Roman" w:cs="Times New Roman"/>
         </w:rPr>
-        <w:t xml:space="preserve">Our project is based on food quality around UMBC campus, whether it is on campus or off campus. This website is to help upcoming UMBC students or current students that would </w:t>
-      </w:r>
-      <w:r>
-        <w:rPr>
-          <w:rFonts w:ascii="Times New Roman" w:hAnsi="Times New Roman" w:cs="Times New Roman"/>
-        </w:rPr>
-        <w:t>like to have an idea of what their fellow students consider</w:t>
-      </w:r>
-      <w:r>
-        <w:rPr>
-          <w:rFonts w:ascii="Times New Roman" w:hAnsi="Times New Roman" w:cs="Times New Roman"/>
-        </w:rPr>
-        <w:t xml:space="preserve"> ”good” food and versus foul food.</w:t>
+        <w:t xml:space="preserve">Our project is </w:t>
+      </w:r>
+      <w:r>
+        <w:rPr>
+          <w:rFonts w:ascii="Times New Roman" w:hAnsi="Times New Roman" w:cs="Times New Roman"/>
+        </w:rPr>
+        <w:t xml:space="preserve">inspired by the </w:t>
+      </w:r>
+      <w:r>
+        <w:rPr>
+          <w:rFonts w:ascii="Times New Roman" w:hAnsi="Times New Roman" w:cs="Times New Roman"/>
+        </w:rPr>
+        <w:t xml:space="preserve">food quality </w:t>
+      </w:r>
+      <w:r>
+        <w:rPr>
+          <w:rFonts w:ascii="Times New Roman" w:hAnsi="Times New Roman" w:cs="Times New Roman"/>
+        </w:rPr>
+        <w:t xml:space="preserve">on and </w:t>
+      </w:r>
+      <w:r>
+        <w:rPr>
+          <w:rFonts w:ascii="Times New Roman" w:hAnsi="Times New Roman" w:cs="Times New Roman"/>
+        </w:rPr>
+        <w:t>around</w:t>
+      </w:r>
+      <w:r>
+        <w:rPr>
+          <w:rFonts w:ascii="Times New Roman" w:hAnsi="Times New Roman" w:cs="Times New Roman"/>
+        </w:rPr>
+        <w:t xml:space="preserve"> the UMBC campus. This website is to help in</w:t>
+      </w:r>
+      <w:r>
+        <w:rPr>
+          <w:rFonts w:ascii="Times New Roman" w:hAnsi="Times New Roman" w:cs="Times New Roman"/>
+        </w:rPr>
+        <w:t xml:space="preserve">coming UMBC students or current students </w:t>
+      </w:r>
+      <w:r>
+        <w:rPr>
+          <w:rFonts w:ascii="Times New Roman" w:hAnsi="Times New Roman" w:cs="Times New Roman"/>
+        </w:rPr>
+        <w:t>see</w:t>
+      </w:r>
+      <w:r>
+        <w:rPr>
+          <w:rFonts w:ascii="Times New Roman" w:hAnsi="Times New Roman" w:cs="Times New Roman"/>
+        </w:rPr>
+        <w:t xml:space="preserve"> what their fellow students consider</w:t>
+      </w:r>
+      <w:r>
+        <w:rPr>
+          <w:rFonts w:ascii="Times New Roman" w:hAnsi="Times New Roman" w:cs="Times New Roman"/>
+        </w:rPr>
+        <w:t xml:space="preserve"> what is good</w:t>
+      </w:r>
+      <w:r>
+        <w:rPr>
+          <w:rFonts w:ascii="Times New Roman" w:hAnsi="Times New Roman" w:cs="Times New Roman"/>
+        </w:rPr>
+        <w:t xml:space="preserve"> food and </w:t>
+      </w:r>
+      <w:r>
+        <w:rPr>
+          <w:rFonts w:ascii="Times New Roman" w:hAnsi="Times New Roman" w:cs="Times New Roman"/>
+        </w:rPr>
+        <w:t>what is bad food</w:t>
+      </w:r>
+      <w:r>
+        <w:rPr>
+          <w:rFonts w:ascii="Times New Roman" w:hAnsi="Times New Roman" w:cs="Times New Roman"/>
+        </w:rPr>
+        <w:t>.</w:t>
       </w:r>
     </w:p>
     <w:p>
@@ -1354,7 +1420,25 @@
         <w:rPr>
           <w:rFonts w:ascii="Times New Roman" w:hAnsi="Times New Roman" w:cs="Times New Roman"/>
         </w:rPr>
-        <w:t xml:space="preserve"> or the actually food they had. T</w:t>
+        <w:t xml:space="preserve"> or the </w:t>
+      </w:r>
+      <w:r>
+        <w:rPr>
+          <w:rFonts w:ascii="Times New Roman" w:hAnsi="Times New Roman" w:cs="Times New Roman"/>
+        </w:rPr>
+        <w:t>food</w:t>
+      </w:r>
+      <w:r>
+        <w:rPr>
+          <w:rFonts w:ascii="Times New Roman" w:hAnsi="Times New Roman" w:cs="Times New Roman"/>
+        </w:rPr>
+        <w:t xml:space="preserve"> that</w:t>
+      </w:r>
+      <w:r>
+        <w:rPr>
+          <w:rFonts w:ascii="Times New Roman" w:hAnsi="Times New Roman" w:cs="Times New Roman"/>
+        </w:rPr>
+        <w:t xml:space="preserve"> they had. T</w:t>
       </w:r>
       <w:r>
         <w:rPr>
@@ -1372,13 +1456,103 @@
         <w:rPr>
           <w:rFonts w:ascii="Times New Roman" w:hAnsi="Times New Roman" w:cs="Times New Roman"/>
         </w:rPr>
-        <w:t xml:space="preserve">be able to comment and other’s people posts, and by the same token earn points from commenting. This project was based on how </w:t>
-      </w:r>
-      <w:r>
-        <w:rPr>
-          <w:rFonts w:ascii="Times New Roman" w:hAnsi="Times New Roman" w:cs="Times New Roman"/>
-        </w:rPr>
-        <w:t xml:space="preserve">the </w:t>
+        <w:t xml:space="preserve">be able to comment </w:t>
+      </w:r>
+      <w:r>
+        <w:rPr>
+          <w:rFonts w:ascii="Times New Roman" w:hAnsi="Times New Roman" w:cs="Times New Roman"/>
+        </w:rPr>
+        <w:t>on other</w:t>
+      </w:r>
+      <w:r>
+        <w:rPr>
+          <w:rFonts w:ascii="Times New Roman" w:hAnsi="Times New Roman" w:cs="Times New Roman"/>
+        </w:rPr>
+        <w:t xml:space="preserve"> people</w:t>
+      </w:r>
+      <w:r>
+        <w:rPr>
+          <w:rFonts w:ascii="Times New Roman" w:hAnsi="Times New Roman" w:cs="Times New Roman"/>
+        </w:rPr>
+        <w:t>’s</w:t>
+      </w:r>
+      <w:r>
+        <w:rPr>
+          <w:rFonts w:ascii="Times New Roman" w:hAnsi="Times New Roman" w:cs="Times New Roman"/>
+        </w:rPr>
+        <w:t xml:space="preserve"> posts, and </w:t>
+      </w:r>
+      <w:r>
+        <w:rPr>
+          <w:rFonts w:ascii="Times New Roman" w:hAnsi="Times New Roman" w:cs="Times New Roman"/>
+        </w:rPr>
+        <w:t>at</w:t>
+      </w:r>
+      <w:r>
+        <w:rPr>
+          <w:rFonts w:ascii="Times New Roman" w:hAnsi="Times New Roman" w:cs="Times New Roman"/>
+        </w:rPr>
+        <w:t xml:space="preserve"> the same t</w:t>
+      </w:r>
+      <w:r>
+        <w:rPr>
+          <w:rFonts w:ascii="Times New Roman" w:hAnsi="Times New Roman" w:cs="Times New Roman"/>
+        </w:rPr>
+        <w:t>ime</w:t>
+      </w:r>
+      <w:r>
+        <w:rPr>
+          <w:rFonts w:ascii="Times New Roman" w:hAnsi="Times New Roman" w:cs="Times New Roman"/>
+        </w:rPr>
+        <w:t xml:space="preserve"> earn </w:t>
+      </w:r>
+      <w:r>
+        <w:rPr>
+          <w:rFonts w:ascii="Times New Roman" w:hAnsi="Times New Roman" w:cs="Times New Roman"/>
+        </w:rPr>
+        <w:t>“</w:t>
+      </w:r>
+      <w:r>
+        <w:rPr>
+          <w:rFonts w:ascii="Times New Roman" w:hAnsi="Times New Roman" w:cs="Times New Roman"/>
+        </w:rPr>
+        <w:t>points</w:t>
+      </w:r>
+      <w:r>
+        <w:rPr>
+          <w:rFonts w:ascii="Times New Roman" w:hAnsi="Times New Roman" w:cs="Times New Roman"/>
+        </w:rPr>
+        <w:t>”</w:t>
+      </w:r>
+      <w:r>
+        <w:rPr>
+          <w:rFonts w:ascii="Times New Roman" w:hAnsi="Times New Roman" w:cs="Times New Roman"/>
+        </w:rPr>
+        <w:t xml:space="preserve"> from commenting. This </w:t>
+      </w:r>
+      <w:r>
+        <w:rPr>
+          <w:rFonts w:ascii="Times New Roman" w:hAnsi="Times New Roman" w:cs="Times New Roman"/>
+        </w:rPr>
+        <w:t>idea</w:t>
+      </w:r>
+      <w:r>
+        <w:rPr>
+          <w:rFonts w:ascii="Times New Roman" w:hAnsi="Times New Roman" w:cs="Times New Roman"/>
+        </w:rPr>
+        <w:t xml:space="preserve"> was </w:t>
+      </w:r>
+      <w:r>
+        <w:rPr>
+          <w:rFonts w:ascii="Times New Roman" w:hAnsi="Times New Roman" w:cs="Times New Roman"/>
+        </w:rPr>
+        <w:t>inspired by the</w:t>
+      </w:r>
+      <w:r>
+        <w:rPr>
+          <w:rFonts w:ascii="Times New Roman" w:hAnsi="Times New Roman" w:cs="Times New Roman"/>
+        </w:rPr>
+        <w:t xml:space="preserve"> </w:t>
       </w:r>
       <w:r>
         <w:rPr>
@@ -1396,7 +1570,37 @@
         <w:rPr>
           <w:rFonts w:ascii="Times New Roman" w:hAnsi="Times New Roman" w:cs="Times New Roman"/>
         </w:rPr>
-        <w:t>y of finding food on or off campus.</w:t>
+        <w:t>y</w:t>
+      </w:r>
+      <w:r>
+        <w:rPr>
+          <w:rFonts w:ascii="Times New Roman" w:hAnsi="Times New Roman" w:cs="Times New Roman"/>
+        </w:rPr>
+        <w:t xml:space="preserve"> of finding</w:t>
+      </w:r>
+      <w:r>
+        <w:rPr>
+          <w:rFonts w:ascii="Times New Roman" w:hAnsi="Times New Roman" w:cs="Times New Roman"/>
+        </w:rPr>
+        <w:t xml:space="preserve"> quality</w:t>
+      </w:r>
+      <w:r>
+        <w:rPr>
+          <w:rFonts w:ascii="Times New Roman" w:hAnsi="Times New Roman" w:cs="Times New Roman"/>
+        </w:rPr>
+        <w:t xml:space="preserve"> food on or </w:t>
+      </w:r>
+      <w:r>
+        <w:rPr>
+          <w:rFonts w:ascii="Times New Roman" w:hAnsi="Times New Roman" w:cs="Times New Roman"/>
+        </w:rPr>
+        <w:t>around</w:t>
+      </w:r>
+      <w:r>
+        <w:rPr>
+          <w:rFonts w:ascii="Times New Roman" w:hAnsi="Times New Roman" w:cs="Times New Roman"/>
+        </w:rPr>
+        <w:t xml:space="preserve"> campus.</w:t>
       </w:r>
     </w:p>
     <w:p>
@@ -1447,6 +1651,27 @@
         </w:rPr>
         <w:t>This section identifies the boundary between the system under development and the outside world.  That is, it identifies what is included in the system and what is not. Typically, a context diagram best describes the boundary.  However, because the systems in this class are small, we will use a combination top-level use case and context diagram.   In addition to referring the reader to the diagram, give a brief summary of how it illustrates the system’s scope.  Make sure to number the use cases in the diagram.</w:t>
       </w:r>
+    </w:p>
+    <w:p>
+      <w:pPr>
+        <w:rPr>
+          <w:rFonts w:ascii="Times New Roman" w:hAnsi="Times New Roman" w:cs="Times New Roman"/>
+        </w:rPr>
+      </w:pPr>
+      <w:r>
+        <w:rPr>
+          <w:rFonts w:ascii="Times New Roman" w:hAnsi="Times New Roman" w:cs="Times New Roman"/>
+        </w:rPr>
+        <w:br w:type="page"/>
+      </w:r>
+    </w:p>
+    <w:p>
+      <w:pPr>
+        <w:ind w:left="720"/>
+        <w:rPr>
+          <w:rFonts w:ascii="Times New Roman" w:hAnsi="Times New Roman" w:cs="Times New Roman"/>
+        </w:rPr>
+      </w:pPr>
     </w:p>
     <w:tbl>
       <w:tblPr>
@@ -3389,6 +3614,12 @@
           <w:rFonts w:ascii="Times New Roman" w:hAnsi="Times New Roman" w:cs="Times New Roman"/>
         </w:rPr>
       </w:pPr>
+      <w:r>
+        <w:rPr>
+          <w:rFonts w:ascii="Times New Roman" w:hAnsi="Times New Roman" w:cs="Times New Roman"/>
+        </w:rPr>
+        <w:br w:type="page"/>
+      </w:r>
     </w:p>
     <w:p>
       <w:pPr>
@@ -3412,14 +3643,6 @@
         </w:rPr>
         <w:t>Use case 2</w:t>
       </w:r>
-    </w:p>
-    <w:p>
-      <w:pPr>
-        <w:rPr>
-          <w:rFonts w:ascii="Times New Roman" w:hAnsi="Times New Roman" w:cs="Times New Roman"/>
-          <w:b/>
-        </w:rPr>
-      </w:pPr>
     </w:p>
     <w:tbl>
       <w:tblPr>
@@ -4250,6 +4473,37 @@
     </w:p>
     <w:p>
       <w:pPr>
+        <w:rPr>
+          <w:rFonts w:ascii="0‡˛øF—" w:hAnsi="0‡˛øF—" w:cs="0‡˛øF—"/>
+          <w:sz w:val="22"/>
+          <w:szCs w:val="22"/>
+        </w:rPr>
+      </w:pPr>
+      <w:r>
+        <w:rPr>
+          <w:rFonts w:ascii="0‡˛øF—" w:hAnsi="0‡˛øF—" w:cs="0‡˛øF—"/>
+          <w:sz w:val="22"/>
+          <w:szCs w:val="22"/>
+        </w:rPr>
+        <w:br w:type="page"/>
+      </w:r>
+    </w:p>
+    <w:p>
+      <w:pPr>
+        <w:widowControl w:val="0"/>
+        <w:autoSpaceDE w:val="0"/>
+        <w:autoSpaceDN w:val="0"/>
+        <w:adjustRightInd w:val="0"/>
+        <w:ind w:firstLine="720"/>
+        <w:rPr>
+          <w:rFonts w:ascii="0‡˛øF—" w:hAnsi="0‡˛øF—" w:cs="0‡˛øF—"/>
+          <w:sz w:val="22"/>
+          <w:szCs w:val="22"/>
+        </w:rPr>
+      </w:pPr>
+    </w:p>
+    <w:p>
+      <w:pPr>
         <w:ind w:hanging="720"/>
         <w:rPr>
           <w:rFonts w:ascii="Times New Roman" w:hAnsi="Times New Roman" w:cs="Times New Roman"/>
@@ -4421,21 +4675,12 @@
         </w:rPr>
         <w:tab/>
       </w:r>
-    </w:p>
-    <w:p>
-      <w:pPr>
+      <w:r>
         <w:rPr>
           <w:rFonts w:ascii="Times New Roman" w:hAnsi="Times New Roman" w:cs="Times New Roman"/>
           <w:b/>
         </w:rPr>
-      </w:pPr>
-      <w:r>
-        <w:rPr>
-          <w:rFonts w:ascii="Times New Roman" w:hAnsi="Times New Roman" w:cs="Times New Roman"/>
-          <w:b/>
-        </w:rPr>
-        <w:tab/>
-        <w:t>User case 3</w:t>
+        <w:t>Use case 3</w:t>
       </w:r>
     </w:p>
     <w:tbl>
@@ -5039,6 +5284,21 @@
     </w:p>
     <w:p>
       <w:pPr>
+        <w:rPr>
+          <w:rFonts w:ascii="Times New Roman" w:hAnsi="Times New Roman" w:cs="Times New Roman"/>
+          <w:b/>
+        </w:rPr>
+      </w:pPr>
+      <w:r>
+        <w:rPr>
+          <w:rFonts w:ascii="Times New Roman" w:hAnsi="Times New Roman" w:cs="Times New Roman"/>
+          <w:b/>
+        </w:rPr>
+        <w:br w:type="page"/>
+      </w:r>
+    </w:p>
+    <w:p>
+      <w:pPr>
         <w:ind w:hanging="720"/>
         <w:rPr>
           <w:rFonts w:ascii="Times New Roman" w:hAnsi="Times New Roman" w:cs="Times New Roman"/>
@@ -5115,30 +5375,19 @@
           <w:sz w:val="22"/>
           <w:szCs w:val="22"/>
         </w:rPr>
-        <w:t>Below are the things we are considering while building this website</w:t>
-      </w:r>
-    </w:p>
-    <w:p>
-      <w:pPr>
-        <w:ind w:hanging="720"/>
-        <w:rPr>
-          <w:rFonts w:ascii="Times New Roman" w:hAnsi="Times New Roman" w:cs="Times New Roman"/>
-          <w:b/>
-        </w:rPr>
-      </w:pPr>
-    </w:p>
-    <w:p>
-      <w:pPr>
-        <w:ind w:hanging="720"/>
-        <w:rPr>
-          <w:rFonts w:ascii="Times New Roman" w:hAnsi="Times New Roman" w:cs="Times New Roman"/>
-          <w:b/>
-        </w:rPr>
-      </w:pPr>
-    </w:p>
-    <w:p>
-      <w:pPr>
-        <w:ind w:hanging="720"/>
+        <w:t xml:space="preserve">Below are the things we are considering </w:t>
+      </w:r>
+      <w:r>
+        <w:rPr>
+          <w:rFonts w:ascii="0‡˛øF—" w:hAnsi="0‡˛øF—" w:cs="0‡˛øF—"/>
+          <w:sz w:val="22"/>
+          <w:szCs w:val="22"/>
+        </w:rPr>
+        <w:t>during the website building process</w:t>
+      </w:r>
+    </w:p>
+    <w:p>
+      <w:pPr>
         <w:rPr>
           <w:rFonts w:ascii="Times New Roman" w:hAnsi="Times New Roman" w:cs="Times New Roman"/>
           <w:b/>
@@ -5743,7 +5992,6 @@
             <w:r>
               <w:rPr>
                 <w:rFonts w:ascii="Times New Roman" w:hAnsi="Times New Roman" w:cs="Times New Roman"/>
-                <w:b/>
               </w:rPr>
               <w:t>website</w:t>
             </w:r>
@@ -5867,6 +6115,21 @@
           <w:b/>
         </w:rPr>
       </w:pPr>
+      <w:r>
+        <w:rPr>
+          <w:rFonts w:ascii="Times New Roman" w:hAnsi="Times New Roman" w:cs="Times New Roman"/>
+          <w:b/>
+        </w:rPr>
+        <w:br w:type="page"/>
+      </w:r>
+    </w:p>
+    <w:p>
+      <w:pPr>
+        <w:rPr>
+          <w:rFonts w:ascii="Times New Roman" w:hAnsi="Times New Roman" w:cs="Times New Roman"/>
+          <w:b/>
+        </w:rPr>
+      </w:pPr>
     </w:p>
     <w:p>
       <w:pPr>
@@ -5925,7 +6188,25 @@
           <w:sz w:val="28"/>
           <w:szCs w:val="28"/>
         </w:rPr>
-        <w:t>5. Delivrables</w:t>
+        <w:t>5. Deliv</w:t>
+      </w:r>
+      <w:r>
+        <w:rPr>
+          <w:rFonts w:ascii="Times New Roman" w:hAnsi="Times New Roman" w:cs="Times New Roman"/>
+          <w:b/>
+          <w:sz w:val="28"/>
+          <w:szCs w:val="28"/>
+        </w:rPr>
+        <w:t>e</w:t>
+      </w:r>
+      <w:r>
+        <w:rPr>
+          <w:rFonts w:ascii="Times New Roman" w:hAnsi="Times New Roman" w:cs="Times New Roman"/>
+          <w:b/>
+          <w:sz w:val="28"/>
+          <w:szCs w:val="28"/>
+        </w:rPr>
+        <w:t>rables</w:t>
       </w:r>
     </w:p>
     <w:p>
@@ -6319,7 +6600,37 @@
         <w:rPr>
           <w:rFonts w:ascii="Times New Roman" w:hAnsi="Times New Roman" w:cs="Times New Roman"/>
         </w:rPr>
-        <w:t>this document, the customer and our team agree</w:t>
+        <w:t xml:space="preserve">this document, the customer and our team agree on the outline of the FeedMe website. The </w:t>
+      </w:r>
+      <w:r>
+        <w:rPr>
+          <w:rFonts w:ascii="Times New Roman" w:hAnsi="Times New Roman" w:cs="Times New Roman"/>
+        </w:rPr>
+        <w:t>parties listed below</w:t>
+      </w:r>
+      <w:r>
+        <w:rPr>
+          <w:rFonts w:ascii="Times New Roman" w:hAnsi="Times New Roman" w:cs="Times New Roman"/>
+        </w:rPr>
+        <w:t xml:space="preserve"> agree</w:t>
+      </w:r>
+      <w:r>
+        <w:rPr>
+          <w:rFonts w:ascii="Times New Roman" w:hAnsi="Times New Roman" w:cs="Times New Roman"/>
+        </w:rPr>
+        <w:t xml:space="preserve"> on meeting quarterly with all the specifics outlined in the documents.  The website will </w:t>
+      </w:r>
+      <w:r>
+        <w:rPr>
+          <w:rFonts w:ascii="Times New Roman" w:hAnsi="Times New Roman" w:cs="Times New Roman"/>
+        </w:rPr>
+        <w:t>consist</w:t>
+      </w:r>
+      <w:r>
+        <w:rPr>
+          <w:rFonts w:ascii="Times New Roman" w:hAnsi="Times New Roman" w:cs="Times New Roman"/>
+        </w:rPr>
+        <w:t xml:space="preserve"> of uploaded picture</w:t>
       </w:r>
       <w:r>
         <w:rPr>
@@ -6331,37 +6642,25 @@
         <w:rPr>
           <w:rFonts w:ascii="Times New Roman" w:hAnsi="Times New Roman" w:cs="Times New Roman"/>
         </w:rPr>
-        <w:t xml:space="preserve"> on the outline of the FeedMe website. The </w:t>
-      </w:r>
-      <w:r>
-        <w:rPr>
-          <w:rFonts w:ascii="Times New Roman" w:hAnsi="Times New Roman" w:cs="Times New Roman"/>
-        </w:rPr>
-        <w:t>parties listed above agree</w:t>
-      </w:r>
-      <w:r>
-        <w:rPr>
-          <w:rFonts w:ascii="Times New Roman" w:hAnsi="Times New Roman" w:cs="Times New Roman"/>
-        </w:rPr>
-        <w:t xml:space="preserve"> on meeting quarterly with all the specifics outlined in the documents.  The website will </w:t>
-      </w:r>
-      <w:r>
-        <w:rPr>
-          <w:rFonts w:ascii="Times New Roman" w:hAnsi="Times New Roman" w:cs="Times New Roman"/>
-        </w:rPr>
-        <w:t>consist</w:t>
-      </w:r>
-      <w:r>
-        <w:rPr>
-          <w:rFonts w:ascii="Times New Roman" w:hAnsi="Times New Roman" w:cs="Times New Roman"/>
-        </w:rPr>
-        <w:t xml:space="preserve"> of uploaded picture of restaurant/food taken by students from UMBC, along with ratings and comments. If any problems arise in the implementation of the design, the procedure for changing the </w:t>
-      </w:r>
-      <w:r>
-        <w:rPr>
-          <w:rFonts w:ascii="Times New Roman" w:hAnsi="Times New Roman" w:cs="Times New Roman"/>
-        </w:rPr>
-        <w:t>project would be the following: It will be provided in writing to the customer and electronically. Then the customer can approve the changes and or request a meeting to talk over the changes. Any agreed changes will be committed on this document.</w:t>
+        <w:t xml:space="preserve"> of restaurant/food taken by students from UMBC, along with ratings and comments. If any problems arise in the implementation of the design, the procedure for changing the </w:t>
+      </w:r>
+      <w:r>
+        <w:rPr>
+          <w:rFonts w:ascii="Times New Roman" w:hAnsi="Times New Roman" w:cs="Times New Roman"/>
+        </w:rPr>
+        <w:t>project would be the following: It will be provided in writing to the customer and electronically. Then</w:t>
+      </w:r>
+      <w:r>
+        <w:rPr>
+          <w:rFonts w:ascii="Times New Roman" w:hAnsi="Times New Roman" w:cs="Times New Roman"/>
+        </w:rPr>
+        <w:t>,</w:t>
+      </w:r>
+      <w:r>
+        <w:rPr>
+          <w:rFonts w:ascii="Times New Roman" w:hAnsi="Times New Roman" w:cs="Times New Roman"/>
+        </w:rPr>
+        <w:t xml:space="preserve"> the customer can approve the changes and or request a meeting to talk over the changes. Any agreed changes will be committed on this document.</w:t>
       </w:r>
     </w:p>
     <w:p>
@@ -6971,7 +7270,13 @@
         <w:rPr>
           <w:rFonts w:ascii="Times New Roman" w:hAnsi="Times New Roman" w:cs="Times New Roman"/>
         </w:rPr>
-        <w:t xml:space="preserve"> of the team, has reviewed this document and agreed on the content and format. Any disagreement(s) on the content/format will reflect on the document below.</w:t>
+        <w:t xml:space="preserve"> of the team have</w:t>
+      </w:r>
+      <w:r>
+        <w:rPr>
+          <w:rFonts w:ascii="Times New Roman" w:hAnsi="Times New Roman" w:cs="Times New Roman"/>
+        </w:rPr>
+        <w:t xml:space="preserve"> reviewed this document and agreed on the content and format. Any disagreement(s) on the content/format will reflect on the document below.</w:t>
       </w:r>
     </w:p>
     <w:p>
@@ -7071,7 +7376,13 @@
         <w:rPr>
           <w:rFonts w:ascii="Times New Roman" w:hAnsi="Times New Roman" w:cs="Times New Roman"/>
         </w:rPr>
-        <w:t>March 1</w:t>
+        <w:t xml:space="preserve">March </w:t>
+      </w:r>
+      <w:r>
+        <w:rPr>
+          <w:rFonts w:ascii="Times New Roman" w:hAnsi="Times New Roman" w:cs="Times New Roman"/>
+        </w:rPr>
+        <w:t>5</w:t>
       </w:r>
       <w:r>
         <w:rPr>
@@ -7124,7 +7435,13 @@
         <w:rPr>
           <w:rFonts w:ascii="Times New Roman" w:hAnsi="Times New Roman" w:cs="Times New Roman"/>
         </w:rPr>
-        <w:t>____________________________________________________________________</w:t>
+        <w:t>Needed heavy grammar and style checking as well as document formatting</w:t>
+      </w:r>
+      <w:r>
+        <w:rPr>
+          <w:rFonts w:ascii="Times New Roman" w:hAnsi="Times New Roman" w:cs="Times New Roman"/>
+        </w:rPr>
+        <w:t>__</w:t>
       </w:r>
     </w:p>
     <w:p>
@@ -7247,13 +7564,7 @@
         <w:rPr>
           <w:rFonts w:ascii="Times New Roman" w:hAnsi="Times New Roman" w:cs="Times New Roman"/>
         </w:rPr>
-        <w:t xml:space="preserve"> 2014</w:t>
-      </w:r>
-      <w:r>
-        <w:rPr>
-          <w:rFonts w:ascii="Times New Roman" w:hAnsi="Times New Roman" w:cs="Times New Roman"/>
-        </w:rPr>
-        <w:t xml:space="preserve">  </w:t>
+        <w:t xml:space="preserve"> 2014  </w:t>
       </w:r>
       <w:r>
         <w:rPr>
@@ -7409,7 +7720,13 @@
         <w:rPr>
           <w:rFonts w:ascii="Times New Roman" w:hAnsi="Times New Roman" w:cs="Times New Roman"/>
         </w:rPr>
-        <w:t>March 1</w:t>
+        <w:t xml:space="preserve">March </w:t>
+      </w:r>
+      <w:r>
+        <w:rPr>
+          <w:rFonts w:ascii="Times New Roman" w:hAnsi="Times New Roman" w:cs="Times New Roman"/>
+        </w:rPr>
+        <w:t>5</w:t>
       </w:r>
       <w:r>
         <w:rPr>
@@ -7520,6 +7837,91 @@
           <w:rFonts w:ascii="Times New Roman" w:hAnsi="Times New Roman" w:cs="Times New Roman"/>
         </w:rPr>
       </w:pPr>
+      <w:r>
+        <w:rPr>
+          <w:rFonts w:ascii="Times New Roman" w:hAnsi="Times New Roman" w:cs="Times New Roman"/>
+        </w:rPr>
+        <w:t>Name ____________</w:t>
+      </w:r>
+      <w:r>
+        <w:rPr>
+          <w:rFonts w:ascii="Times New Roman" w:hAnsi="Times New Roman" w:cs="Times New Roman"/>
+        </w:rPr>
+        <w:t xml:space="preserve"> </w:t>
+      </w:r>
+      <w:r>
+        <w:rPr>
+          <w:rFonts w:ascii="Times New Roman" w:hAnsi="Times New Roman" w:cs="Times New Roman"/>
+        </w:rPr>
+        <w:t>Giancarlo Mogliazzi</w:t>
+      </w:r>
+      <w:r>
+        <w:rPr>
+          <w:rFonts w:ascii="Times New Roman" w:hAnsi="Times New Roman" w:cs="Times New Roman"/>
+        </w:rPr>
+        <w:t xml:space="preserve"> </w:t>
+      </w:r>
+      <w:r>
+        <w:rPr>
+          <w:rFonts w:ascii="Times New Roman" w:hAnsi="Times New Roman" w:cs="Times New Roman"/>
+        </w:rPr>
+        <w:t>_________</w:t>
+      </w:r>
+      <w:r>
+        <w:rPr>
+          <w:rFonts w:ascii="Times New Roman" w:hAnsi="Times New Roman" w:cs="Times New Roman"/>
+        </w:rPr>
+        <w:t>__________________________ Date</w:t>
+      </w:r>
+      <w:r>
+        <w:rPr>
+          <w:rFonts w:ascii="Times New Roman" w:hAnsi="Times New Roman" w:cs="Times New Roman"/>
+        </w:rPr>
+        <w:t>________</w:t>
+      </w:r>
+      <w:r>
+        <w:rPr>
+          <w:rFonts w:ascii="Times New Roman" w:hAnsi="Times New Roman" w:cs="Times New Roman"/>
+        </w:rPr>
+        <w:t>______</w:t>
+      </w:r>
+      <w:r>
+        <w:rPr>
+          <w:rFonts w:ascii="Times New Roman" w:hAnsi="Times New Roman" w:cs="Times New Roman"/>
+        </w:rPr>
+        <w:t xml:space="preserve"> </w:t>
+      </w:r>
+      <w:r>
+        <w:rPr>
+          <w:rFonts w:ascii="Times New Roman" w:hAnsi="Times New Roman" w:cs="Times New Roman"/>
+        </w:rPr>
+        <w:t xml:space="preserve">March </w:t>
+      </w:r>
+      <w:r>
+        <w:rPr>
+          <w:rFonts w:ascii="Times New Roman" w:hAnsi="Times New Roman" w:cs="Times New Roman"/>
+        </w:rPr>
+        <w:t>5</w:t>
+      </w:r>
+      <w:r>
+        <w:rPr>
+          <w:rFonts w:ascii="Times New Roman" w:hAnsi="Times New Roman" w:cs="Times New Roman"/>
+          <w:vertAlign w:val="superscript"/>
+        </w:rPr>
+        <w:t>st</w:t>
+      </w:r>
+      <w:r>
+        <w:rPr>
+          <w:rFonts w:ascii="Times New Roman" w:hAnsi="Times New Roman" w:cs="Times New Roman"/>
+        </w:rPr>
+        <w:t xml:space="preserve"> 2014</w:t>
+      </w:r>
+      <w:r>
+        <w:rPr>
+          <w:rFonts w:ascii="Times New Roman" w:hAnsi="Times New Roman" w:cs="Times New Roman"/>
+        </w:rPr>
+        <w:t>___________</w:t>
+      </w:r>
     </w:p>
     <w:p>
       <w:pPr>
@@ -7535,80 +7937,7 @@
         <w:rPr>
           <w:rFonts w:ascii="Times New Roman" w:hAnsi="Times New Roman" w:cs="Times New Roman"/>
         </w:rPr>
-        <w:t>Name ____________</w:t>
-      </w:r>
-      <w:r>
-        <w:rPr>
-          <w:rFonts w:ascii="Times New Roman" w:hAnsi="Times New Roman" w:cs="Times New Roman"/>
-        </w:rPr>
-        <w:t xml:space="preserve"> </w:t>
-      </w:r>
-      <w:r>
-        <w:rPr>
-          <w:rFonts w:ascii="Times New Roman" w:hAnsi="Times New Roman" w:cs="Times New Roman"/>
-        </w:rPr>
-        <w:t>Giancarlo Mogliazzi</w:t>
-      </w:r>
-      <w:r>
-        <w:rPr>
-          <w:rFonts w:ascii="Times New Roman" w:hAnsi="Times New Roman" w:cs="Times New Roman"/>
-        </w:rPr>
-        <w:t xml:space="preserve"> </w:t>
-      </w:r>
-      <w:r>
-        <w:rPr>
-          <w:rFonts w:ascii="Times New Roman" w:hAnsi="Times New Roman" w:cs="Times New Roman"/>
-        </w:rPr>
-        <w:t>_________</w:t>
-      </w:r>
-      <w:r>
-        <w:rPr>
-          <w:rFonts w:ascii="Times New Roman" w:hAnsi="Times New Roman" w:cs="Times New Roman"/>
-        </w:rPr>
-        <w:t>__________________________ Date</w:t>
-      </w:r>
-      <w:r>
-        <w:rPr>
-          <w:rFonts w:ascii="Times New Roman" w:hAnsi="Times New Roman" w:cs="Times New Roman"/>
-        </w:rPr>
-        <w:t>________</w:t>
-      </w:r>
-      <w:r>
-        <w:rPr>
-          <w:rFonts w:ascii="Times New Roman" w:hAnsi="Times New Roman" w:cs="Times New Roman"/>
-        </w:rPr>
-        <w:t>______</w:t>
-      </w:r>
-      <w:r>
-        <w:rPr>
-          <w:rFonts w:ascii="Times New Roman" w:hAnsi="Times New Roman" w:cs="Times New Roman"/>
-        </w:rPr>
-        <w:t xml:space="preserve"> </w:t>
-      </w:r>
-      <w:r>
-        <w:rPr>
-          <w:rFonts w:ascii="Times New Roman" w:hAnsi="Times New Roman" w:cs="Times New Roman"/>
-        </w:rPr>
-        <w:t>March 1</w:t>
-      </w:r>
-      <w:r>
-        <w:rPr>
-          <w:rFonts w:ascii="Times New Roman" w:hAnsi="Times New Roman" w:cs="Times New Roman"/>
-          <w:vertAlign w:val="superscript"/>
-        </w:rPr>
-        <w:t>st</w:t>
-      </w:r>
-      <w:r>
-        <w:rPr>
-          <w:rFonts w:ascii="Times New Roman" w:hAnsi="Times New Roman" w:cs="Times New Roman"/>
-        </w:rPr>
-        <w:t xml:space="preserve"> 2014</w:t>
-      </w:r>
-      <w:r>
-        <w:rPr>
-          <w:rFonts w:ascii="Times New Roman" w:hAnsi="Times New Roman" w:cs="Times New Roman"/>
-        </w:rPr>
-        <w:t>___________</w:t>
+        <w:t>Comments</w:t>
       </w:r>
     </w:p>
     <w:p>
@@ -7625,7 +7954,7 @@
         <w:rPr>
           <w:rFonts w:ascii="Times New Roman" w:hAnsi="Times New Roman" w:cs="Times New Roman"/>
         </w:rPr>
-        <w:t>Comments</w:t>
+        <w:t>____________________________________________________________________</w:t>
       </w:r>
     </w:p>
     <w:p>
@@ -7642,7 +7971,13 @@
         <w:rPr>
           <w:rFonts w:ascii="Times New Roman" w:hAnsi="Times New Roman" w:cs="Times New Roman"/>
         </w:rPr>
-        <w:t>____________________________________________________________________</w:t>
+        <w:t>____________________________________________</w:t>
+      </w:r>
+      <w:r>
+        <w:rPr>
+          <w:rFonts w:ascii="Times New Roman" w:hAnsi="Times New Roman" w:cs="Times New Roman"/>
+        </w:rPr>
+        <w:t>____________________________</w:t>
       </w:r>
     </w:p>
     <w:p>
@@ -7655,18 +7990,6 @@
           <w:rFonts w:ascii="Times New Roman" w:hAnsi="Times New Roman" w:cs="Times New Roman"/>
         </w:rPr>
       </w:pPr>
-      <w:r>
-        <w:rPr>
-          <w:rFonts w:ascii="Times New Roman" w:hAnsi="Times New Roman" w:cs="Times New Roman"/>
-        </w:rPr>
-        <w:t>____________________________________________</w:t>
-      </w:r>
-      <w:r>
-        <w:rPr>
-          <w:rFonts w:ascii="Times New Roman" w:hAnsi="Times New Roman" w:cs="Times New Roman"/>
-        </w:rPr>
-        <w:t>____________________________</w:t>
-      </w:r>
     </w:p>
     <w:p>
       <w:pPr>
@@ -7681,6 +8004,93 @@
     </w:p>
     <w:p>
       <w:pPr>
+        <w:rPr>
+          <w:rFonts w:ascii="Times New Roman" w:hAnsi="Times New Roman" w:cs="Times New Roman"/>
+        </w:rPr>
+      </w:pPr>
+      <w:r>
+        <w:rPr>
+          <w:rFonts w:ascii="Times New Roman" w:hAnsi="Times New Roman" w:cs="Times New Roman"/>
+        </w:rPr>
+        <w:t>Name _____________</w:t>
+      </w:r>
+      <w:r>
+        <w:rPr>
+          <w:rFonts w:ascii="Times New Roman" w:hAnsi="Times New Roman" w:cs="Times New Roman"/>
+        </w:rPr>
+        <w:t xml:space="preserve"> </w:t>
+      </w:r>
+      <w:r>
+        <w:rPr>
+          <w:rFonts w:ascii="Times New Roman" w:hAnsi="Times New Roman" w:cs="Times New Roman"/>
+        </w:rPr>
+        <w:t>Kiante Brantley______</w:t>
+      </w:r>
+      <w:r>
+        <w:rPr>
+          <w:rFonts w:ascii="Times New Roman" w:hAnsi="Times New Roman" w:cs="Times New Roman"/>
+        </w:rPr>
+        <w:t>__________</w:t>
+      </w:r>
+    </w:p>
+    <w:p>
+      <w:pPr>
+        <w:rPr>
+          <w:rFonts w:ascii="Times New Roman" w:hAnsi="Times New Roman" w:cs="Times New Roman"/>
+        </w:rPr>
+      </w:pPr>
+      <w:r>
+        <w:rPr>
+          <w:rFonts w:ascii="Times New Roman" w:hAnsi="Times New Roman" w:cs="Times New Roman"/>
+        </w:rPr>
+        <w:t xml:space="preserve"> Date___________</w:t>
+      </w:r>
+      <w:r>
+        <w:rPr>
+          <w:rFonts w:ascii="Times New Roman" w:hAnsi="Times New Roman" w:cs="Times New Roman"/>
+        </w:rPr>
+        <w:t>______</w:t>
+      </w:r>
+      <w:r>
+        <w:rPr>
+          <w:rFonts w:ascii="Times New Roman" w:hAnsi="Times New Roman" w:cs="Times New Roman"/>
+        </w:rPr>
+        <w:t xml:space="preserve"> </w:t>
+      </w:r>
+      <w:r>
+        <w:rPr>
+          <w:rFonts w:ascii="Times New Roman" w:hAnsi="Times New Roman" w:cs="Times New Roman"/>
+        </w:rPr>
+        <w:t xml:space="preserve">March </w:t>
+      </w:r>
+      <w:r>
+        <w:rPr>
+          <w:rFonts w:ascii="Times New Roman" w:hAnsi="Times New Roman" w:cs="Times New Roman"/>
+        </w:rPr>
+        <w:t>5</w:t>
+      </w:r>
+      <w:r>
+        <w:rPr>
+          <w:rFonts w:ascii="Times New Roman" w:hAnsi="Times New Roman" w:cs="Times New Roman"/>
+          <w:vertAlign w:val="superscript"/>
+        </w:rPr>
+        <w:t>st</w:t>
+      </w:r>
+      <w:r>
+        <w:rPr>
+          <w:rFonts w:ascii="Times New Roman" w:hAnsi="Times New Roman" w:cs="Times New Roman"/>
+        </w:rPr>
+        <w:t xml:space="preserve"> 2014</w:t>
+      </w:r>
+      <w:r>
+        <w:rPr>
+          <w:rFonts w:ascii="Times New Roman" w:hAnsi="Times New Roman" w:cs="Times New Roman"/>
+        </w:rPr>
+        <w:t>________</w:t>
+      </w:r>
+    </w:p>
+    <w:p>
+      <w:pPr>
         <w:widowControl w:val="0"/>
         <w:autoSpaceDE w:val="0"/>
         <w:autoSpaceDN w:val="0"/>
@@ -7689,86 +8099,11 @@
           <w:rFonts w:ascii="Times New Roman" w:hAnsi="Times New Roman" w:cs="Times New Roman"/>
         </w:rPr>
       </w:pPr>
-    </w:p>
-    <w:p>
-      <w:pPr>
-        <w:rPr>
-          <w:rFonts w:ascii="Times New Roman" w:hAnsi="Times New Roman" w:cs="Times New Roman"/>
-        </w:rPr>
-      </w:pPr>
-      <w:r>
-        <w:rPr>
-          <w:rFonts w:ascii="Times New Roman" w:hAnsi="Times New Roman" w:cs="Times New Roman"/>
-        </w:rPr>
-        <w:t>Name _____________</w:t>
-      </w:r>
-      <w:r>
-        <w:rPr>
-          <w:rFonts w:ascii="Times New Roman" w:hAnsi="Times New Roman" w:cs="Times New Roman"/>
-        </w:rPr>
-        <w:t xml:space="preserve"> </w:t>
-      </w:r>
-      <w:r>
-        <w:rPr>
-          <w:rFonts w:ascii="Times New Roman" w:hAnsi="Times New Roman" w:cs="Times New Roman"/>
-        </w:rPr>
-        <w:t>Kiante Brantley______</w:t>
-      </w:r>
-      <w:r>
-        <w:rPr>
-          <w:rFonts w:ascii="Times New Roman" w:hAnsi="Times New Roman" w:cs="Times New Roman"/>
-        </w:rPr>
-        <w:t>__________</w:t>
-      </w:r>
-    </w:p>
-    <w:p>
-      <w:pPr>
-        <w:rPr>
-          <w:rFonts w:ascii="Times New Roman" w:hAnsi="Times New Roman" w:cs="Times New Roman"/>
-        </w:rPr>
-      </w:pPr>
-      <w:r>
-        <w:rPr>
-          <w:rFonts w:ascii="Times New Roman" w:hAnsi="Times New Roman" w:cs="Times New Roman"/>
-        </w:rPr>
-        <w:t xml:space="preserve"> Date___________</w:t>
-      </w:r>
-      <w:r>
-        <w:rPr>
-          <w:rFonts w:ascii="Times New Roman" w:hAnsi="Times New Roman" w:cs="Times New Roman"/>
-        </w:rPr>
-        <w:t>______</w:t>
-      </w:r>
-      <w:r>
-        <w:rPr>
-          <w:rFonts w:ascii="Times New Roman" w:hAnsi="Times New Roman" w:cs="Times New Roman"/>
-        </w:rPr>
-        <w:t xml:space="preserve"> </w:t>
-      </w:r>
-      <w:r>
-        <w:rPr>
-          <w:rFonts w:ascii="Times New Roman" w:hAnsi="Times New Roman" w:cs="Times New Roman"/>
-        </w:rPr>
-        <w:t>March 1</w:t>
-      </w:r>
-      <w:r>
-        <w:rPr>
-          <w:rFonts w:ascii="Times New Roman" w:hAnsi="Times New Roman" w:cs="Times New Roman"/>
-          <w:vertAlign w:val="superscript"/>
-        </w:rPr>
-        <w:t>st</w:t>
-      </w:r>
-      <w:r>
-        <w:rPr>
-          <w:rFonts w:ascii="Times New Roman" w:hAnsi="Times New Roman" w:cs="Times New Roman"/>
-        </w:rPr>
-        <w:t xml:space="preserve"> 2014</w:t>
-      </w:r>
-      <w:r>
-        <w:rPr>
-          <w:rFonts w:ascii="Times New Roman" w:hAnsi="Times New Roman" w:cs="Times New Roman"/>
-        </w:rPr>
-        <w:t>________</w:t>
+      <w:r>
+        <w:rPr>
+          <w:rFonts w:ascii="Times New Roman" w:hAnsi="Times New Roman" w:cs="Times New Roman"/>
+        </w:rPr>
+        <w:t>Comments</w:t>
       </w:r>
     </w:p>
     <w:p>
@@ -7785,7 +8120,7 @@
         <w:rPr>
           <w:rFonts w:ascii="Times New Roman" w:hAnsi="Times New Roman" w:cs="Times New Roman"/>
         </w:rPr>
-        <w:t>Comments</w:t>
+        <w:t>____________________________________________________________________</w:t>
       </w:r>
     </w:p>
     <w:p>
@@ -7802,7 +8137,13 @@
         <w:rPr>
           <w:rFonts w:ascii="Times New Roman" w:hAnsi="Times New Roman" w:cs="Times New Roman"/>
         </w:rPr>
-        <w:t>____________________________________________________________________</w:t>
+        <w:t>_____________________________________________</w:t>
+      </w:r>
+      <w:r>
+        <w:rPr>
+          <w:rFonts w:ascii="Times New Roman" w:hAnsi="Times New Roman" w:cs="Times New Roman"/>
+        </w:rPr>
+        <w:t>________________________</w:t>
       </w:r>
     </w:p>
     <w:p>
@@ -7815,164 +8156,6 @@
           <w:rFonts w:ascii="Times New Roman" w:hAnsi="Times New Roman" w:cs="Times New Roman"/>
         </w:rPr>
       </w:pPr>
-      <w:r>
-        <w:rPr>
-          <w:rFonts w:ascii="Times New Roman" w:hAnsi="Times New Roman" w:cs="Times New Roman"/>
-        </w:rPr>
-        <w:t>_____________________________________________</w:t>
-      </w:r>
-      <w:r>
-        <w:rPr>
-          <w:rFonts w:ascii="Times New Roman" w:hAnsi="Times New Roman" w:cs="Times New Roman"/>
-        </w:rPr>
-        <w:t>________________________</w:t>
-      </w:r>
-    </w:p>
-    <w:p>
-      <w:pPr>
-        <w:widowControl w:val="0"/>
-        <w:autoSpaceDE w:val="0"/>
-        <w:autoSpaceDN w:val="0"/>
-        <w:adjustRightInd w:val="0"/>
-        <w:rPr>
-          <w:rFonts w:ascii="Times New Roman" w:hAnsi="Times New Roman" w:cs="Times New Roman"/>
-        </w:rPr>
-      </w:pPr>
-    </w:p>
-    <w:p>
-      <w:pPr>
-        <w:widowControl w:val="0"/>
-        <w:autoSpaceDE w:val="0"/>
-        <w:autoSpaceDN w:val="0"/>
-        <w:adjustRightInd w:val="0"/>
-        <w:rPr>
-          <w:rFonts w:ascii="Times New Roman" w:hAnsi="Times New Roman" w:cs="Times New Roman"/>
-        </w:rPr>
-      </w:pPr>
-      <w:r>
-        <w:rPr>
-          <w:rFonts w:ascii="Times New Roman" w:hAnsi="Times New Roman" w:cs="Times New Roman"/>
-        </w:rPr>
-        <w:t>Name ____________</w:t>
-      </w:r>
-      <w:r>
-        <w:rPr>
-          <w:rFonts w:ascii="Times New Roman" w:hAnsi="Times New Roman" w:cs="Times New Roman"/>
-        </w:rPr>
-        <w:t xml:space="preserve"> </w:t>
-      </w:r>
-      <w:r>
-        <w:rPr>
-          <w:rFonts w:ascii="Times New Roman" w:hAnsi="Times New Roman" w:cs="Times New Roman"/>
-        </w:rPr>
-        <w:t>Giancarlo Mogliazzi</w:t>
-      </w:r>
-      <w:r>
-        <w:rPr>
-          <w:rFonts w:ascii="Times New Roman" w:hAnsi="Times New Roman" w:cs="Times New Roman"/>
-        </w:rPr>
-        <w:t xml:space="preserve"> </w:t>
-      </w:r>
-      <w:r>
-        <w:rPr>
-          <w:rFonts w:ascii="Times New Roman" w:hAnsi="Times New Roman" w:cs="Times New Roman"/>
-        </w:rPr>
-        <w:t>___________________________________ Date_______</w:t>
-      </w:r>
-      <w:r>
-        <w:rPr>
-          <w:rFonts w:ascii="Times New Roman" w:hAnsi="Times New Roman" w:cs="Times New Roman"/>
-        </w:rPr>
-        <w:t>______</w:t>
-      </w:r>
-      <w:r>
-        <w:rPr>
-          <w:rFonts w:ascii="Times New Roman" w:hAnsi="Times New Roman" w:cs="Times New Roman"/>
-        </w:rPr>
-        <w:t xml:space="preserve"> </w:t>
-      </w:r>
-      <w:r>
-        <w:rPr>
-          <w:rFonts w:ascii="Times New Roman" w:hAnsi="Times New Roman" w:cs="Times New Roman"/>
-        </w:rPr>
-        <w:t>March 1</w:t>
-      </w:r>
-      <w:r>
-        <w:rPr>
-          <w:rFonts w:ascii="Times New Roman" w:hAnsi="Times New Roman" w:cs="Times New Roman"/>
-          <w:vertAlign w:val="superscript"/>
-        </w:rPr>
-        <w:t>st</w:t>
-      </w:r>
-      <w:r>
-        <w:rPr>
-          <w:rFonts w:ascii="Times New Roman" w:hAnsi="Times New Roman" w:cs="Times New Roman"/>
-        </w:rPr>
-        <w:t xml:space="preserve"> 2014</w:t>
-      </w:r>
-      <w:r>
-        <w:rPr>
-          <w:rFonts w:ascii="Times New Roman" w:hAnsi="Times New Roman" w:cs="Times New Roman"/>
-        </w:rPr>
-        <w:t>__________</w:t>
-      </w:r>
-    </w:p>
-    <w:p>
-      <w:pPr>
-        <w:widowControl w:val="0"/>
-        <w:autoSpaceDE w:val="0"/>
-        <w:autoSpaceDN w:val="0"/>
-        <w:adjustRightInd w:val="0"/>
-        <w:rPr>
-          <w:rFonts w:ascii="Times New Roman" w:hAnsi="Times New Roman" w:cs="Times New Roman"/>
-        </w:rPr>
-      </w:pPr>
-      <w:r>
-        <w:rPr>
-          <w:rFonts w:ascii="Times New Roman" w:hAnsi="Times New Roman" w:cs="Times New Roman"/>
-        </w:rPr>
-        <w:t>Comments</w:t>
-      </w:r>
-    </w:p>
-    <w:p>
-      <w:pPr>
-        <w:widowControl w:val="0"/>
-        <w:autoSpaceDE w:val="0"/>
-        <w:autoSpaceDN w:val="0"/>
-        <w:adjustRightInd w:val="0"/>
-        <w:rPr>
-          <w:rFonts w:ascii="Times New Roman" w:hAnsi="Times New Roman" w:cs="Times New Roman"/>
-        </w:rPr>
-      </w:pPr>
-      <w:r>
-        <w:rPr>
-          <w:rFonts w:ascii="Times New Roman" w:hAnsi="Times New Roman" w:cs="Times New Roman"/>
-        </w:rPr>
-        <w:t>____________________________________________________________________</w:t>
-      </w:r>
-    </w:p>
-    <w:p>
-      <w:pPr>
-        <w:widowControl w:val="0"/>
-        <w:autoSpaceDE w:val="0"/>
-        <w:autoSpaceDN w:val="0"/>
-        <w:adjustRightInd w:val="0"/>
-        <w:rPr>
-          <w:rFonts w:ascii="Times New Roman" w:hAnsi="Times New Roman" w:cs="Times New Roman"/>
-        </w:rPr>
-      </w:pPr>
-      <w:r>
-        <w:rPr>
-          <w:rFonts w:ascii="Times New Roman" w:hAnsi="Times New Roman" w:cs="Times New Roman"/>
-        </w:rPr>
-        <w:t>_____________________________________________</w:t>
-      </w:r>
-      <w:r>
-        <w:rPr>
-          <w:rFonts w:ascii="Times New Roman" w:hAnsi="Times New Roman" w:cs="Times New Roman"/>
-        </w:rPr>
-        <w:t>________________________</w:t>
-      </w:r>
     </w:p>
     <w:p>
       <w:pPr>
@@ -8047,7 +8230,27 @@
         <w:rPr>
           <w:rFonts w:ascii="Times New Roman" w:hAnsi="Times New Roman" w:cs="Times New Roman"/>
         </w:rPr>
-        <w:t xml:space="preserve"> and wrote the functional requirements. Seth wrote the non-functional requirements.</w:t>
+        <w:t xml:space="preserve"> and wrote the functional requirements. Seth wrote the non-functional requirements</w:t>
+      </w:r>
+      <w:r>
+        <w:rPr>
+          <w:rFonts w:ascii="Times New Roman" w:hAnsi="Times New Roman" w:cs="Times New Roman"/>
+        </w:rPr>
+        <w:t xml:space="preserve"> and performed grammatical review</w:t>
+      </w:r>
+      <w:r>
+        <w:rPr>
+          <w:rFonts w:ascii="Times New Roman" w:hAnsi="Times New Roman" w:cs="Times New Roman"/>
+        </w:rPr>
+        <w:t xml:space="preserve"> as well as document formatting</w:t>
+      </w:r>
+      <w:bookmarkStart w:id="0" w:name="_GoBack"/>
+      <w:bookmarkEnd w:id="0"/>
+      <w:r>
+        <w:rPr>
+          <w:rFonts w:ascii="Times New Roman" w:hAnsi="Times New Roman" w:cs="Times New Roman"/>
+        </w:rPr>
+        <w:t>.</w:t>
       </w:r>
       <w:r>
         <w:rPr>
@@ -10182,7 +10385,7 @@
 </file>
 
 <file path=customXml/itemProps1.xml><?xml version="1.0" encoding="utf-8"?>
-<ds:datastoreItem xmlns:ds="http://schemas.openxmlformats.org/officeDocument/2006/customXml" ds:itemID="{5ED4B30D-FFFD-9F4C-B7CC-66F86B0AB166}">
+<ds:datastoreItem xmlns:ds="http://schemas.openxmlformats.org/officeDocument/2006/customXml" ds:itemID="{233DE8D5-6A52-6F40-A39D-12E36E52D4A5}">
   <ds:schemaRefs>
     <ds:schemaRef ds:uri="http://schemas.openxmlformats.org/officeDocument/2006/bibliography"/>
   </ds:schemaRefs>

</xml_diff>